<commit_message>
Added GitHub and YouTube links to the report
</commit_message>
<xml_diff>
--- a/misc/Relatorio Trabalho.docx
+++ b/misc/Relatorio Trabalho.docx
@@ -161,14 +161,43 @@
     <w:p>
       <w:pPr>
         <w:pStyle w:val="Ttulo1"/>
-        <w:rPr>
-          <w:rFonts w:asciiTheme="minorHAnsi" w:eastAsiaTheme="minorEastAsia" w:hAnsiTheme="minorHAnsi" w:cstheme="minorBidi"/>
-          <w:bCs/>
-        </w:rPr>
       </w:pPr>
       <w:r>
         <w:t>Descrição do Projeto</w:t>
       </w:r>
+    </w:p>
+    <w:p/>
+    <w:p>
+      <w:pPr>
+        <w:ind w:left="720"/>
+      </w:pPr>
+      <w:r>
+        <w:t xml:space="preserve">Link para o GitHub: </w:t>
+      </w:r>
+      <w:hyperlink r:id="rId8" w:history="1">
+        <w:r>
+          <w:rPr>
+            <w:rStyle w:val="Hyperlink"/>
+          </w:rPr>
+          <w:t>https://github.com/JoaoDias-223/Simple-Assembly-Calculator</w:t>
+        </w:r>
+      </w:hyperlink>
+    </w:p>
+    <w:p>
+      <w:pPr>
+        <w:ind w:left="720"/>
+      </w:pPr>
+      <w:r>
+        <w:t xml:space="preserve">Link para o YouTube: </w:t>
+      </w:r>
+      <w:hyperlink r:id="rId9" w:history="1">
+        <w:r>
+          <w:rPr>
+            <w:rStyle w:val="Hyperlink"/>
+          </w:rPr>
+          <w:t>https://youtu.be/uWuBCXIWHsk</w:t>
+        </w:r>
+      </w:hyperlink>
     </w:p>
     <w:p>
       <w:pPr>
@@ -249,7 +278,6 @@
             <w14:uncheckedState w14:val="2610" w14:font="MS Gothic"/>
           </w14:checkbox>
         </w:sdtPr>
-        <w:sdtEndPr/>
         <w:sdtContent>
           <w:r>
             <w:rPr>
@@ -276,7 +304,6 @@
             <w14:uncheckedState w14:val="2610" w14:font="MS Gothic"/>
           </w14:checkbox>
         </w:sdtPr>
-        <w:sdtEndPr/>
         <w:sdtContent>
           <w:r>
             <w:rPr>
@@ -303,7 +330,6 @@
             <w14:uncheckedState w14:val="2610" w14:font="MS Gothic"/>
           </w14:checkbox>
         </w:sdtPr>
-        <w:sdtEndPr/>
         <w:sdtContent>
           <w:r>
             <w:rPr>
@@ -330,7 +356,6 @@
             <w14:uncheckedState w14:val="2610" w14:font="MS Gothic"/>
           </w14:checkbox>
         </w:sdtPr>
-        <w:sdtEndPr/>
         <w:sdtContent>
           <w:r>
             <w:rPr>
@@ -357,7 +382,6 @@
             <w14:uncheckedState w14:val="2610" w14:font="MS Gothic"/>
           </w14:checkbox>
         </w:sdtPr>
-        <w:sdtEndPr/>
         <w:sdtContent>
           <w:r>
             <w:rPr>
@@ -384,7 +408,6 @@
             <w14:uncheckedState w14:val="2610" w14:font="MS Gothic"/>
           </w14:checkbox>
         </w:sdtPr>
-        <w:sdtEndPr/>
         <w:sdtContent>
           <w:r>
             <w:rPr>
@@ -411,7 +434,6 @@
             <w14:uncheckedState w14:val="2610" w14:font="MS Gothic"/>
           </w14:checkbox>
         </w:sdtPr>
-        <w:sdtEndPr/>
         <w:sdtContent>
           <w:r>
             <w:rPr>
@@ -438,7 +460,6 @@
             <w14:uncheckedState w14:val="2610" w14:font="MS Gothic"/>
           </w14:checkbox>
         </w:sdtPr>
-        <w:sdtEndPr/>
         <w:sdtContent>
           <w:r>
             <w:rPr>
@@ -465,7 +486,6 @@
             <w14:uncheckedState w14:val="2610" w14:font="MS Gothic"/>
           </w14:checkbox>
         </w:sdtPr>
-        <w:sdtEndPr/>
         <w:sdtContent>
           <w:r>
             <w:rPr>
@@ -572,7 +592,7 @@
                     <pic:cNvPicPr/>
                   </pic:nvPicPr>
                   <pic:blipFill rotWithShape="1">
-                    <a:blip r:embed="rId8" cstate="print">
+                    <a:blip r:embed="rId10" cstate="print">
                       <a:extLst>
                         <a:ext uri="{28A0092B-C50C-407E-A947-70E740481C1C}">
                           <a14:useLocalDpi xmlns:a14="http://schemas.microsoft.com/office/drawing/2010/main" val="0"/>
@@ -918,7 +938,7 @@
                     <pic:cNvPicPr/>
                   </pic:nvPicPr>
                   <pic:blipFill>
-                    <a:blip r:embed="rId9">
+                    <a:blip r:embed="rId11">
                       <a:extLst>
                         <a:ext uri="{28A0092B-C50C-407E-A947-70E740481C1C}">
                           <a14:useLocalDpi xmlns:a14="http://schemas.microsoft.com/office/drawing/2010/main" val="0"/>
@@ -1166,7 +1186,7 @@
                     <pic:cNvPicPr/>
                   </pic:nvPicPr>
                   <pic:blipFill>
-                    <a:blip r:embed="rId9">
+                    <a:blip r:embed="rId11">
                       <a:extLst>
                         <a:ext uri="{28A0092B-C50C-407E-A947-70E740481C1C}">
                           <a14:useLocalDpi xmlns:a14="http://schemas.microsoft.com/office/drawing/2010/main" val="0"/>
@@ -1289,7 +1309,6 @@
                                 <w:szCs w:val="40"/>
                               </w:rPr>
                             </w:pPr>
-                            <w:proofErr w:type="gramStart"/>
                             <w:r>
                               <w:rPr>
                                 <w:sz w:val="40"/>
@@ -1297,7 +1316,6 @@
                               </w:rPr>
                               <w:t>Inicio</w:t>
                             </w:r>
-                            <w:proofErr w:type="gramEnd"/>
                           </w:p>
                         </w:txbxContent>
                       </wps:txbx>
@@ -1333,7 +1351,6 @@
                           <w:szCs w:val="40"/>
                         </w:rPr>
                       </w:pPr>
-                      <w:proofErr w:type="gramStart"/>
                       <w:r>
                         <w:rPr>
                           <w:sz w:val="40"/>
@@ -1341,7 +1358,6 @@
                         </w:rPr>
                         <w:t>Inicio</w:t>
                       </w:r>
-                      <w:proofErr w:type="gramEnd"/>
                     </w:p>
                   </w:txbxContent>
                 </v:textbox>
@@ -1812,13 +1828,7 @@
                               <w:jc w:val="both"/>
                             </w:pPr>
                             <w:r>
-                              <w:t xml:space="preserve">- Guardar cada dígito do </w:t>
-                            </w:r>
-                            <w:r>
-                              <w:t>segundo</w:t>
-                            </w:r>
-                            <w:r>
-                              <w:t xml:space="preserve"> número na memória RAM.</w:t>
+                              <w:t>- Guardar cada dígito do segundo número na memória RAM.</w:t>
                             </w:r>
                           </w:p>
                           <w:p>
@@ -1861,13 +1871,7 @@
                         <w:jc w:val="both"/>
                       </w:pPr>
                       <w:r>
-                        <w:t xml:space="preserve">- Guardar cada dígito do </w:t>
-                      </w:r>
-                      <w:r>
-                        <w:t>segundo</w:t>
-                      </w:r>
-                      <w:r>
-                        <w:t xml:space="preserve"> número na memória RAM.</w:t>
+                        <w:t>- Guardar cada dígito do segundo número na memória RAM.</w:t>
                       </w:r>
                     </w:p>
                     <w:p>
@@ -1946,10 +1950,7 @@
                               <w:jc w:val="both"/>
                             </w:pPr>
                             <w:r>
-                              <w:t xml:space="preserve">- </w:t>
-                            </w:r>
-                            <w:r>
-                              <w:t>Escanear o teclado para pegar a tecla pressionada.</w:t>
+                              <w:t>- Escanear o teclado para pegar a tecla pressionada.</w:t>
                             </w:r>
                           </w:p>
                         </w:txbxContent>
@@ -1979,10 +1980,7 @@
                         <w:jc w:val="both"/>
                       </w:pPr>
                       <w:r>
-                        <w:t xml:space="preserve">- </w:t>
-                      </w:r>
-                      <w:r>
-                        <w:t>Escanear o teclado para pegar a tecla pressionada.</w:t>
+                        <w:t>- Escanear o teclado para pegar a tecla pressionada.</w:t>
                       </w:r>
                     </w:p>
                   </w:txbxContent>
@@ -2237,21 +2235,7 @@
                                 <w:sz w:val="32"/>
                                 <w:szCs w:val="32"/>
                               </w:rPr>
-                              <w:t xml:space="preserve"> do </w:t>
-                            </w:r>
-                            <w:r>
-                              <w:rPr>
-                                <w:sz w:val="32"/>
-                                <w:szCs w:val="32"/>
-                              </w:rPr>
-                              <w:t>2</w:t>
-                            </w:r>
-                            <w:r>
-                              <w:rPr>
-                                <w:sz w:val="32"/>
-                                <w:szCs w:val="32"/>
-                              </w:rPr>
-                              <w:t>º número</w:t>
+                              <w:t xml:space="preserve"> do 2º número</w:t>
                             </w:r>
                           </w:p>
                         </w:txbxContent>
@@ -2300,21 +2284,7 @@
                           <w:sz w:val="32"/>
                           <w:szCs w:val="32"/>
                         </w:rPr>
-                        <w:t xml:space="preserve"> do </w:t>
-                      </w:r>
-                      <w:r>
-                        <w:rPr>
-                          <w:sz w:val="32"/>
-                          <w:szCs w:val="32"/>
-                        </w:rPr>
-                        <w:t>2</w:t>
-                      </w:r>
-                      <w:r>
-                        <w:rPr>
-                          <w:sz w:val="32"/>
-                          <w:szCs w:val="32"/>
-                        </w:rPr>
-                        <w:t>º número</w:t>
+                        <w:t xml:space="preserve"> do 2º número</w:t>
                       </w:r>
                     </w:p>
                   </w:txbxContent>
@@ -2893,18 +2863,13 @@
       </w:r>
       <w:proofErr w:type="spellEnd"/>
       <w:r>
-        <w:t xml:space="preserve">     P1.3  </w:t>
-      </w:r>
-      <w:proofErr w:type="gramStart"/>
-      <w:r>
-        <w:t xml:space="preserve">  ;</w:t>
+        <w:t xml:space="preserve">     P1.3    ;</w:t>
       </w:r>
       <w:proofErr w:type="spellStart"/>
       <w:r>
         <w:t>Reg</w:t>
       </w:r>
       <w:proofErr w:type="spellEnd"/>
-      <w:proofErr w:type="gramEnd"/>
       <w:r>
         <w:t xml:space="preserve"> </w:t>
       </w:r>
@@ -2927,18 +2892,13 @@
       </w:r>
       <w:proofErr w:type="spellEnd"/>
       <w:r>
-        <w:t xml:space="preserve">     P1.2  </w:t>
-      </w:r>
-      <w:proofErr w:type="gramStart"/>
-      <w:r>
-        <w:t xml:space="preserve">  ;</w:t>
+        <w:t xml:space="preserve">     P1.2    ;</w:t>
       </w:r>
       <w:proofErr w:type="spellStart"/>
       <w:r>
         <w:t>Enable</w:t>
       </w:r>
       <w:proofErr w:type="spellEnd"/>
-      <w:proofErr w:type="gramEnd"/>
       <w:r>
         <w:t xml:space="preserve"> ligado em P1.2</w:t>
       </w:r>
@@ -3675,21 +3635,7 @@
           <w:lang w:val="en-US"/>
         </w:rPr>
         <w:tab/>
-        <w:t xml:space="preserve">JNB F0, ROTINA </w:t>
-      </w:r>
-      <w:proofErr w:type="gramStart"/>
-      <w:r>
-        <w:rPr>
-          <w:lang w:val="en-US"/>
-        </w:rPr>
-        <w:t xml:space="preserve">  ;if</w:t>
-      </w:r>
-      <w:proofErr w:type="gramEnd"/>
-      <w:r>
-        <w:rPr>
-          <w:lang w:val="en-US"/>
-        </w:rPr>
-        <w:t xml:space="preserve"> F0 is clear, jump to ROTINA</w:t>
+        <w:t>JNB F0, ROTINA   ;if F0 is clear, jump to ROTINA</w:t>
       </w:r>
     </w:p>
     <w:p>
@@ -5410,20 +5356,7 @@
           <w:lang w:val="en-US"/>
         </w:rPr>
         <w:tab/>
-      </w:r>
-      <w:proofErr w:type="gramStart"/>
-      <w:r>
-        <w:rPr>
-          <w:lang w:val="en-US"/>
-        </w:rPr>
-        <w:t>;CALL</w:t>
-      </w:r>
-      <w:proofErr w:type="gramEnd"/>
-      <w:r>
-        <w:rPr>
-          <w:lang w:val="en-US"/>
-        </w:rPr>
-        <w:t xml:space="preserve"> delay</w:t>
+        <w:t>;CALL delay</w:t>
       </w:r>
       <w:r>
         <w:rPr>
@@ -6398,21 +6331,7 @@
           <w:lang w:val="en-US"/>
         </w:rPr>
         <w:tab/>
-        <w:t>DJNZ R</w:t>
-      </w:r>
-      <w:proofErr w:type="gramStart"/>
-      <w:r>
-        <w:rPr>
-          <w:lang w:val="en-US"/>
-        </w:rPr>
-        <w:t>4,MOV</w:t>
-      </w:r>
-      <w:proofErr w:type="gramEnd"/>
-      <w:r>
-        <w:rPr>
-          <w:lang w:val="en-US"/>
-        </w:rPr>
-        <w:t>_RESULT_TO_FIRST</w:t>
+        <w:t>DJNZ R4,MOV_RESULT_TO_FIRST</w:t>
       </w:r>
     </w:p>
     <w:p>
@@ -6741,20 +6660,12 @@
         <w:tab/>
         <w:t>MOV A, @R0</w:t>
       </w:r>
-      <w:proofErr w:type="gramStart"/>
-      <w:r>
-        <w:rPr>
-          <w:lang w:val="en-US"/>
-        </w:rPr>
-        <w:tab/>
-        <w:t>;first</w:t>
-      </w:r>
-      <w:proofErr w:type="gramEnd"/>
-      <w:r>
-        <w:rPr>
-          <w:lang w:val="en-US"/>
-        </w:rPr>
-        <w:t xml:space="preserve"> digit</w:t>
+      <w:r>
+        <w:rPr>
+          <w:lang w:val="en-US"/>
+        </w:rPr>
+        <w:tab/>
+        <w:t>;first digit</w:t>
       </w:r>
     </w:p>
     <w:p>
@@ -6770,20 +6681,12 @@
         <w:tab/>
         <w:t>ADD A, @R1</w:t>
       </w:r>
-      <w:proofErr w:type="gramStart"/>
-      <w:r>
-        <w:rPr>
-          <w:lang w:val="en-US"/>
-        </w:rPr>
-        <w:tab/>
-        <w:t>;second</w:t>
-      </w:r>
-      <w:proofErr w:type="gramEnd"/>
-      <w:r>
-        <w:rPr>
-          <w:lang w:val="en-US"/>
-        </w:rPr>
-        <w:t xml:space="preserve"> digit</w:t>
+      <w:r>
+        <w:rPr>
+          <w:lang w:val="en-US"/>
+        </w:rPr>
+        <w:tab/>
+        <w:t>;second digit</w:t>
       </w:r>
     </w:p>
     <w:p>
@@ -6799,20 +6702,12 @@
         <w:tab/>
         <w:t>ADD A, R4</w:t>
       </w:r>
-      <w:proofErr w:type="gramStart"/>
-      <w:r>
-        <w:rPr>
-          <w:lang w:val="en-US"/>
-        </w:rPr>
-        <w:tab/>
-        <w:t>;carry</w:t>
-      </w:r>
-      <w:proofErr w:type="gramEnd"/>
-      <w:r>
-        <w:rPr>
-          <w:lang w:val="en-US"/>
-        </w:rPr>
-        <w:t xml:space="preserve"> from previous op</w:t>
+      <w:r>
+        <w:rPr>
+          <w:lang w:val="en-US"/>
+        </w:rPr>
+        <w:tab/>
+        <w:t>;carry from previous op</w:t>
       </w:r>
     </w:p>
     <w:p>
@@ -7072,7 +6967,6 @@
       <w:r>
         <w:tab/>
       </w:r>
-      <w:proofErr w:type="gramStart"/>
       <w:r>
         <w:tab/>
         <w:t>;</w:t>
@@ -7082,7 +6976,6 @@
         <w:t>first</w:t>
       </w:r>
       <w:proofErr w:type="spellEnd"/>
-      <w:proofErr w:type="gramEnd"/>
       <w:r>
         <w:t xml:space="preserve"> </w:t>
       </w:r>
@@ -7097,7 +6990,6 @@
         <w:tab/>
         <w:t>SUBB A, @R1</w:t>
       </w:r>
-      <w:proofErr w:type="gramStart"/>
       <w:r>
         <w:tab/>
         <w:t>;</w:t>
@@ -7107,7 +6999,6 @@
         <w:t>second</w:t>
       </w:r>
       <w:proofErr w:type="spellEnd"/>
-      <w:proofErr w:type="gramEnd"/>
       <w:r>
         <w:t xml:space="preserve"> </w:t>
       </w:r>
@@ -11442,20 +11333,7 @@
           <w:lang w:val="en-US"/>
         </w:rPr>
         <w:tab/>
-      </w:r>
-      <w:proofErr w:type="gramStart"/>
-      <w:r>
-        <w:rPr>
-          <w:lang w:val="en-US"/>
-        </w:rPr>
-        <w:t>;LCD</w:t>
-      </w:r>
-      <w:proofErr w:type="gramEnd"/>
-      <w:r>
-        <w:rPr>
-          <w:lang w:val="en-US"/>
-        </w:rPr>
-        <w:t xml:space="preserve"> Cursor Position</w:t>
+        <w:t>;LCD Cursor Position</w:t>
       </w:r>
     </w:p>
     <w:p>
@@ -11478,20 +11356,12 @@
         <w:tab/>
         <w:t xml:space="preserve">#01h </w:t>
       </w:r>
-      <w:proofErr w:type="gramStart"/>
-      <w:r>
-        <w:rPr>
-          <w:lang w:val="en-US"/>
-        </w:rPr>
-        <w:tab/>
-        <w:t>;backup</w:t>
-      </w:r>
-      <w:proofErr w:type="gramEnd"/>
-      <w:r>
-        <w:rPr>
-          <w:lang w:val="en-US"/>
-        </w:rPr>
-        <w:t xml:space="preserve"> first line</w:t>
+      <w:r>
+        <w:rPr>
+          <w:lang w:val="en-US"/>
+        </w:rPr>
+        <w:tab/>
+        <w:t>;backup first line</w:t>
       </w:r>
     </w:p>
     <w:p>
@@ -11514,20 +11384,12 @@
         <w:tab/>
         <w:t xml:space="preserve">#41h </w:t>
       </w:r>
-      <w:proofErr w:type="gramStart"/>
-      <w:r>
-        <w:rPr>
-          <w:lang w:val="en-US"/>
-        </w:rPr>
-        <w:tab/>
-        <w:t>;backup</w:t>
-      </w:r>
-      <w:proofErr w:type="gramEnd"/>
-      <w:r>
-        <w:rPr>
-          <w:lang w:val="en-US"/>
-        </w:rPr>
-        <w:t xml:space="preserve"> second line</w:t>
+      <w:r>
+        <w:rPr>
+          <w:lang w:val="en-US"/>
+        </w:rPr>
+        <w:tab/>
+        <w:t>;backup second line</w:t>
       </w:r>
     </w:p>
     <w:p>
@@ -11550,20 +11412,12 @@
         <w:tab/>
         <w:t>#41H</w:t>
       </w:r>
-      <w:proofErr w:type="gramStart"/>
-      <w:r>
-        <w:rPr>
-          <w:lang w:val="en-US"/>
-        </w:rPr>
-        <w:tab/>
-        <w:t>;position</w:t>
-      </w:r>
-      <w:proofErr w:type="gramEnd"/>
-      <w:r>
-        <w:rPr>
-          <w:lang w:val="en-US"/>
-        </w:rPr>
-        <w:t xml:space="preserve"> second line</w:t>
+      <w:r>
+        <w:rPr>
+          <w:lang w:val="en-US"/>
+        </w:rPr>
+        <w:tab/>
+        <w:t>;position second line</w:t>
       </w:r>
     </w:p>
     <w:p>
@@ -11586,20 +11440,12 @@
         <w:tab/>
         <w:t>#01h</w:t>
       </w:r>
-      <w:proofErr w:type="gramStart"/>
-      <w:r>
-        <w:rPr>
-          <w:lang w:val="en-US"/>
-        </w:rPr>
-        <w:tab/>
-        <w:t>;position</w:t>
-      </w:r>
-      <w:proofErr w:type="gramEnd"/>
-      <w:r>
-        <w:rPr>
-          <w:lang w:val="en-US"/>
-        </w:rPr>
-        <w:t xml:space="preserve"> first line</w:t>
+      <w:r>
+        <w:rPr>
+          <w:lang w:val="en-US"/>
+        </w:rPr>
+        <w:tab/>
+        <w:t>;position first line</w:t>
       </w:r>
     </w:p>
     <w:p>
@@ -11622,20 +11468,12 @@
         <w:tab/>
         <w:t>#6FH</w:t>
       </w:r>
-      <w:proofErr w:type="gramStart"/>
-      <w:r>
-        <w:rPr>
-          <w:lang w:val="en-US"/>
-        </w:rPr>
-        <w:tab/>
-        <w:t>;Backup</w:t>
-      </w:r>
-      <w:proofErr w:type="gramEnd"/>
-      <w:r>
-        <w:rPr>
-          <w:lang w:val="en-US"/>
-        </w:rPr>
-        <w:t xml:space="preserve"> position of the start of the first number</w:t>
+      <w:r>
+        <w:rPr>
+          <w:lang w:val="en-US"/>
+        </w:rPr>
+        <w:tab/>
+        <w:t>;Backup position of the start of the first number</w:t>
       </w:r>
     </w:p>
     <w:p>
@@ -11658,20 +11496,12 @@
         <w:tab/>
         <w:t>#7FH</w:t>
       </w:r>
-      <w:proofErr w:type="gramStart"/>
-      <w:r>
-        <w:rPr>
-          <w:lang w:val="en-US"/>
-        </w:rPr>
-        <w:tab/>
-        <w:t>;Backup</w:t>
-      </w:r>
-      <w:proofErr w:type="gramEnd"/>
-      <w:r>
-        <w:rPr>
-          <w:lang w:val="en-US"/>
-        </w:rPr>
-        <w:t xml:space="preserve"> position of the start of the second number</w:t>
+      <w:r>
+        <w:rPr>
+          <w:lang w:val="en-US"/>
+        </w:rPr>
+        <w:tab/>
+        <w:t>;Backup position of the start of the second number</w:t>
       </w:r>
     </w:p>
     <w:p>
@@ -11694,20 +11524,12 @@
         <w:tab/>
         <w:t>#00h</w:t>
       </w:r>
-      <w:proofErr w:type="gramStart"/>
-      <w:r>
-        <w:rPr>
-          <w:lang w:val="en-US"/>
-        </w:rPr>
-        <w:tab/>
-        <w:t>;Backup</w:t>
-      </w:r>
-      <w:proofErr w:type="gramEnd"/>
-      <w:r>
-        <w:rPr>
-          <w:lang w:val="en-US"/>
-        </w:rPr>
-        <w:t xml:space="preserve"> Number of digits of the first number</w:t>
+      <w:r>
+        <w:rPr>
+          <w:lang w:val="en-US"/>
+        </w:rPr>
+        <w:tab/>
+        <w:t>;Backup Number of digits of the first number</w:t>
       </w:r>
     </w:p>
     <w:p>
@@ -11730,20 +11552,12 @@
         <w:tab/>
         <w:t>#00h</w:t>
       </w:r>
-      <w:proofErr w:type="gramStart"/>
-      <w:r>
-        <w:rPr>
-          <w:lang w:val="en-US"/>
-        </w:rPr>
-        <w:tab/>
-        <w:t>;Backup</w:t>
-      </w:r>
-      <w:proofErr w:type="gramEnd"/>
-      <w:r>
-        <w:rPr>
-          <w:lang w:val="en-US"/>
-        </w:rPr>
-        <w:t xml:space="preserve"> Number of digits of the second number</w:t>
+      <w:r>
+        <w:rPr>
+          <w:lang w:val="en-US"/>
+        </w:rPr>
+        <w:tab/>
+        <w:t>;Backup Number of digits of the second number</w:t>
       </w:r>
     </w:p>
     <w:p>
@@ -11766,20 +11580,12 @@
         <w:tab/>
         <w:t>#6FH</w:t>
       </w:r>
-      <w:proofErr w:type="gramStart"/>
-      <w:r>
-        <w:rPr>
-          <w:lang w:val="en-US"/>
-        </w:rPr>
-        <w:tab/>
-        <w:t>;First</w:t>
-      </w:r>
-      <w:proofErr w:type="gramEnd"/>
-      <w:r>
-        <w:rPr>
-          <w:lang w:val="en-US"/>
-        </w:rPr>
-        <w:t xml:space="preserve"> Number Cursor</w:t>
+      <w:r>
+        <w:rPr>
+          <w:lang w:val="en-US"/>
+        </w:rPr>
+        <w:tab/>
+        <w:t>;First Number Cursor</w:t>
       </w:r>
       <w:r>
         <w:rPr>
@@ -11808,20 +11614,12 @@
         <w:tab/>
         <w:t>#7FH</w:t>
       </w:r>
-      <w:proofErr w:type="gramStart"/>
-      <w:r>
-        <w:rPr>
-          <w:lang w:val="en-US"/>
-        </w:rPr>
-        <w:tab/>
-        <w:t>;Second</w:t>
-      </w:r>
-      <w:proofErr w:type="gramEnd"/>
-      <w:r>
-        <w:rPr>
-          <w:lang w:val="en-US"/>
-        </w:rPr>
-        <w:t xml:space="preserve"> Number Cursor</w:t>
+      <w:r>
+        <w:rPr>
+          <w:lang w:val="en-US"/>
+        </w:rPr>
+        <w:tab/>
+        <w:t>;Second Number Cursor</w:t>
       </w:r>
     </w:p>
     <w:p>
@@ -11851,20 +11649,12 @@
         </w:rPr>
         <w:tab/>
       </w:r>
-      <w:proofErr w:type="gramStart"/>
-      <w:r>
-        <w:rPr>
-          <w:lang w:val="en-US"/>
-        </w:rPr>
-        <w:tab/>
-        <w:t>;Number</w:t>
-      </w:r>
-      <w:proofErr w:type="gramEnd"/>
-      <w:r>
-        <w:rPr>
-          <w:lang w:val="en-US"/>
-        </w:rPr>
-        <w:t xml:space="preserve"> of Digits in First Number</w:t>
+      <w:r>
+        <w:rPr>
+          <w:lang w:val="en-US"/>
+        </w:rPr>
+        <w:tab/>
+        <w:t>;Number of Digits in First Number</w:t>
       </w:r>
     </w:p>
     <w:p>
@@ -11893,20 +11683,12 @@
         </w:rPr>
         <w:tab/>
       </w:r>
-      <w:proofErr w:type="gramStart"/>
-      <w:r>
-        <w:rPr>
-          <w:lang w:val="en-US"/>
-        </w:rPr>
-        <w:tab/>
-        <w:t>;Number</w:t>
-      </w:r>
-      <w:proofErr w:type="gramEnd"/>
-      <w:r>
-        <w:rPr>
-          <w:lang w:val="en-US"/>
-        </w:rPr>
-        <w:t xml:space="preserve"> of Digits in Second Number</w:t>
+      <w:r>
+        <w:rPr>
+          <w:lang w:val="en-US"/>
+        </w:rPr>
+        <w:tab/>
+        <w:t>;Number of Digits in Second Number</w:t>
       </w:r>
     </w:p>
     <w:p>
@@ -11968,21 +11750,7 @@
           <w:lang w:val="en-US"/>
         </w:rPr>
         <w:tab/>
-        <w:t xml:space="preserve">52H </w:t>
-      </w:r>
-      <w:proofErr w:type="gramStart"/>
-      <w:r>
-        <w:rPr>
-          <w:lang w:val="en-US"/>
-        </w:rPr>
-        <w:t xml:space="preserve">  ;First</w:t>
-      </w:r>
-      <w:proofErr w:type="gramEnd"/>
-      <w:r>
-        <w:rPr>
-          <w:lang w:val="en-US"/>
-        </w:rPr>
-        <w:t xml:space="preserve"> number digits</w:t>
+        <w:t>52H   ;First number digits</w:t>
       </w:r>
     </w:p>
     <w:p>
@@ -12009,21 +11777,7 @@
           <w:lang w:val="en-US"/>
         </w:rPr>
         <w:tab/>
-        <w:t xml:space="preserve">53H </w:t>
-      </w:r>
-      <w:proofErr w:type="gramStart"/>
-      <w:r>
-        <w:rPr>
-          <w:lang w:val="en-US"/>
-        </w:rPr>
-        <w:t xml:space="preserve">  ;Second</w:t>
-      </w:r>
-      <w:proofErr w:type="gramEnd"/>
-      <w:r>
-        <w:rPr>
-          <w:lang w:val="en-US"/>
-        </w:rPr>
-        <w:t xml:space="preserve"> number digits</w:t>
+        <w:t>53H   ;Second number digits</w:t>
       </w:r>
     </w:p>
     <w:p>
@@ -12099,77 +11853,56 @@
         </w:rPr>
         <w:tab/>
       </w:r>
-      <w:proofErr w:type="gramStart"/>
-      <w:r>
-        <w:rPr>
-          <w:lang w:val="en-US"/>
-        </w:rPr>
-        <w:tab/>
-        <w:t>;Checks</w:t>
-      </w:r>
-      <w:proofErr w:type="gramEnd"/>
-      <w:r>
-        <w:rPr>
-          <w:lang w:val="en-US"/>
-        </w:rPr>
-        <w:t xml:space="preserve"> whether it is the first</w:t>
-      </w:r>
-    </w:p>
-    <w:p>
-      <w:pPr>
-        <w:rPr>
-          <w:lang w:val="en-US"/>
-        </w:rPr>
-      </w:pPr>
-      <w:r>
-        <w:rPr>
-          <w:lang w:val="en-US"/>
-        </w:rPr>
-        <w:tab/>
-      </w:r>
-      <w:r>
-        <w:rPr>
-          <w:lang w:val="en-US"/>
-        </w:rPr>
-        <w:tab/>
-      </w:r>
-      <w:r>
-        <w:rPr>
-          <w:lang w:val="en-US"/>
-        </w:rPr>
-        <w:tab/>
-      </w:r>
-      <w:r>
-        <w:rPr>
-          <w:lang w:val="en-US"/>
-        </w:rPr>
-        <w:tab/>
-      </w:r>
-      <w:r>
-        <w:rPr>
-          <w:lang w:val="en-US"/>
-        </w:rPr>
-        <w:tab/>
-      </w:r>
-      <w:r>
-        <w:rPr>
-          <w:lang w:val="en-US"/>
-        </w:rPr>
-        <w:tab/>
-      </w:r>
-      <w:proofErr w:type="gramStart"/>
-      <w:r>
-        <w:rPr>
-          <w:lang w:val="en-US"/>
-        </w:rPr>
-        <w:t>;or</w:t>
-      </w:r>
-      <w:proofErr w:type="gramEnd"/>
-      <w:r>
-        <w:rPr>
-          <w:lang w:val="en-US"/>
-        </w:rPr>
-        <w:t xml:space="preserve"> the second number being typed</w:t>
+      <w:r>
+        <w:rPr>
+          <w:lang w:val="en-US"/>
+        </w:rPr>
+        <w:tab/>
+        <w:t>;Checks whether it is the first</w:t>
+      </w:r>
+    </w:p>
+    <w:p>
+      <w:pPr>
+        <w:rPr>
+          <w:lang w:val="en-US"/>
+        </w:rPr>
+      </w:pPr>
+      <w:r>
+        <w:rPr>
+          <w:lang w:val="en-US"/>
+        </w:rPr>
+        <w:tab/>
+      </w:r>
+      <w:r>
+        <w:rPr>
+          <w:lang w:val="en-US"/>
+        </w:rPr>
+        <w:tab/>
+      </w:r>
+      <w:r>
+        <w:rPr>
+          <w:lang w:val="en-US"/>
+        </w:rPr>
+        <w:tab/>
+      </w:r>
+      <w:r>
+        <w:rPr>
+          <w:lang w:val="en-US"/>
+        </w:rPr>
+        <w:tab/>
+      </w:r>
+      <w:r>
+        <w:rPr>
+          <w:lang w:val="en-US"/>
+        </w:rPr>
+        <w:tab/>
+      </w:r>
+      <w:r>
+        <w:rPr>
+          <w:lang w:val="en-US"/>
+        </w:rPr>
+        <w:tab/>
+        <w:t>;or the second number being typed</w:t>
       </w:r>
     </w:p>
     <w:p>
@@ -12840,7 +12573,7 @@
                     <pic:cNvPicPr/>
                   </pic:nvPicPr>
                   <pic:blipFill>
-                    <a:blip r:embed="rId10" cstate="print">
+                    <a:blip r:embed="rId12" cstate="print">
                       <a:extLst>
                         <a:ext uri="{28A0092B-C50C-407E-A947-70E740481C1C}">
                           <a14:useLocalDpi xmlns:a14="http://schemas.microsoft.com/office/drawing/2010/main" val="0"/>
@@ -12887,14 +12620,7 @@
           <w:sz w:val="20"/>
           <w:szCs w:val="20"/>
         </w:rPr>
-        <w:t xml:space="preserve">: </w:t>
-      </w:r>
-      <w:r>
-        <w:rPr>
-          <w:sz w:val="20"/>
-          <w:szCs w:val="20"/>
-        </w:rPr>
-        <w:t>Inicialização da calculadora.</w:t>
+        <w:t>: Inicialização da calculadora.</w:t>
       </w:r>
     </w:p>
     <w:p>
@@ -12943,7 +12669,7 @@
                     <pic:cNvPicPr/>
                   </pic:nvPicPr>
                   <pic:blipFill>
-                    <a:blip r:embed="rId11" cstate="print">
+                    <a:blip r:embed="rId13" cstate="print">
                       <a:extLst>
                         <a:ext uri="{28A0092B-C50C-407E-A947-70E740481C1C}">
                           <a14:useLocalDpi xmlns:a14="http://schemas.microsoft.com/office/drawing/2010/main" val="0"/>
@@ -12990,21 +12716,7 @@
           <w:sz w:val="20"/>
           <w:szCs w:val="20"/>
         </w:rPr>
-        <w:t>5</w:t>
-      </w:r>
-      <w:r>
-        <w:rPr>
-          <w:sz w:val="20"/>
-          <w:szCs w:val="20"/>
-        </w:rPr>
-        <w:t>: In</w:t>
-      </w:r>
-      <w:r>
-        <w:rPr>
-          <w:sz w:val="20"/>
-          <w:szCs w:val="20"/>
-        </w:rPr>
-        <w:t>serção do número 143.</w:t>
+        <w:t>5: Inserção do número 143.</w:t>
       </w:r>
     </w:p>
     <w:p>
@@ -13099,7 +12811,7 @@
                     <pic:cNvPicPr/>
                   </pic:nvPicPr>
                   <pic:blipFill>
-                    <a:blip r:embed="rId12" cstate="print">
+                    <a:blip r:embed="rId14" cstate="print">
                       <a:extLst>
                         <a:ext uri="{28A0092B-C50C-407E-A947-70E740481C1C}">
                           <a14:useLocalDpi xmlns:a14="http://schemas.microsoft.com/office/drawing/2010/main" val="0"/>
@@ -13146,21 +12858,7 @@
           <w:sz w:val="20"/>
           <w:szCs w:val="20"/>
         </w:rPr>
-        <w:t>6</w:t>
-      </w:r>
-      <w:r>
-        <w:rPr>
-          <w:sz w:val="20"/>
-          <w:szCs w:val="20"/>
-        </w:rPr>
-        <w:t>: Inserção do número</w:t>
-      </w:r>
-      <w:r>
-        <w:rPr>
-          <w:sz w:val="20"/>
-          <w:szCs w:val="20"/>
-        </w:rPr>
-        <w:t xml:space="preserve"> 66.</w:t>
+        <w:t>6: Inserção do número 66.</w:t>
       </w:r>
     </w:p>
     <w:p>
@@ -13209,7 +12907,7 @@
                     <pic:cNvPicPr/>
                   </pic:nvPicPr>
                   <pic:blipFill>
-                    <a:blip r:embed="rId13" cstate="print">
+                    <a:blip r:embed="rId15" cstate="print">
                       <a:extLst>
                         <a:ext uri="{28A0092B-C50C-407E-A947-70E740481C1C}">
                           <a14:useLocalDpi xmlns:a14="http://schemas.microsoft.com/office/drawing/2010/main" val="0"/>
@@ -13256,21 +12954,7 @@
           <w:sz w:val="20"/>
           <w:szCs w:val="20"/>
         </w:rPr>
-        <w:t>7</w:t>
-      </w:r>
-      <w:r>
-        <w:rPr>
-          <w:sz w:val="20"/>
-          <w:szCs w:val="20"/>
-        </w:rPr>
-        <w:t xml:space="preserve">: </w:t>
-      </w:r>
-      <w:r>
-        <w:rPr>
-          <w:sz w:val="20"/>
-          <w:szCs w:val="20"/>
-        </w:rPr>
-        <w:t>Operação de adição entre 143 e 66, resultando em 209.</w:t>
+        <w:t>7: Operação de adição entre 143 e 66, resultando em 209.</w:t>
       </w:r>
     </w:p>
     <w:p>
@@ -13360,7 +13044,7 @@
                     <pic:cNvPicPr/>
                   </pic:nvPicPr>
                   <pic:blipFill>
-                    <a:blip r:embed="rId14" cstate="print">
+                    <a:blip r:embed="rId16" cstate="print">
                       <a:extLst>
                         <a:ext uri="{28A0092B-C50C-407E-A947-70E740481C1C}">
                           <a14:useLocalDpi xmlns:a14="http://schemas.microsoft.com/office/drawing/2010/main" val="0"/>
@@ -13407,28 +13091,7 @@
           <w:sz w:val="20"/>
           <w:szCs w:val="20"/>
         </w:rPr>
-        <w:t xml:space="preserve">7: Operação de </w:t>
-      </w:r>
-      <w:r>
-        <w:rPr>
-          <w:sz w:val="20"/>
-          <w:szCs w:val="20"/>
-        </w:rPr>
-        <w:t>subtração</w:t>
-      </w:r>
-      <w:r>
-        <w:rPr>
-          <w:sz w:val="20"/>
-          <w:szCs w:val="20"/>
-        </w:rPr>
-        <w:t xml:space="preserve"> entre 143 e 66, resultando em </w:t>
-      </w:r>
-      <w:r>
-        <w:rPr>
-          <w:sz w:val="20"/>
-          <w:szCs w:val="20"/>
-        </w:rPr>
-        <w:t>77.</w:t>
+        <w:t>7: Operação de subtração entre 143 e 66, resultando em 77.</w:t>
       </w:r>
     </w:p>
     <w:p>
@@ -13438,7 +13101,7 @@
     </w:p>
     <w:p/>
     <w:sectPr>
-      <w:headerReference w:type="default" r:id="rId15"/>
+      <w:headerReference w:type="default" r:id="rId17"/>
       <w:pgSz w:w="11900" w:h="16840"/>
       <w:pgMar w:top="1440" w:right="1440" w:bottom="1440" w:left="1440" w:header="708" w:footer="708" w:gutter="0"/>
       <w:cols w:space="708"/>
@@ -13557,13 +13220,7 @@
       </w:drawing>
     </w:r>
     <w:r>
-      <w:t>Curso</w:t>
-    </w:r>
-    <w:r>
-      <w:t xml:space="preserve"> de</w:t>
-    </w:r>
-    <w:r>
-      <w:t xml:space="preserve"> Ciência da Computação</w:t>
+      <w:t>Curso de Ciência da Computação</w:t>
     </w:r>
   </w:p>
   <w:p>
@@ -15009,6 +14666,29 @@
       </w:tblBorders>
     </w:tblPr>
   </w:style>
+  <w:style w:type="character" w:styleId="Hyperlink">
+    <w:name w:val="Hyperlink"/>
+    <w:basedOn w:val="Fontepargpadro"/>
+    <w:uiPriority w:val="99"/>
+    <w:unhideWhenUsed/>
+    <w:rsid w:val="00D3564B"/>
+    <w:rPr>
+      <w:color w:val="0563C1" w:themeColor="hyperlink"/>
+      <w:u w:val="single"/>
+    </w:rPr>
+  </w:style>
+  <w:style w:type="character" w:styleId="MenoPendente">
+    <w:name w:val="Unresolved Mention"/>
+    <w:basedOn w:val="Fontepargpadro"/>
+    <w:uiPriority w:val="99"/>
+    <w:semiHidden/>
+    <w:unhideWhenUsed/>
+    <w:rsid w:val="00D3564B"/>
+    <w:rPr>
+      <w:color w:val="605E5C"/>
+      <w:shd w:val="clear" w:color="auto" w:fill="E1DFDD"/>
+    </w:rPr>
+  </w:style>
 </w:styles>
 </file>
 

</xml_diff>